<commit_message>
added module 7 work
</commit_message>
<xml_diff>
--- a/module-6/Michaels-Assignment6_2.docx
+++ b/module-6/Michaels-Assignment6_2.docx
@@ -17,7 +17,19 @@
         <w:t>June 30, 2024</w:t>
       </w:r>
     </w:p>
-    <w:p/>
+    <w:p>
+      <w:hyperlink r:id="rId4" w:history="1">
+        <w:r>
+          <w:rPr>
+            <w:rStyle w:val="Hyperlink"/>
+          </w:rPr>
+          <w:t>https://github.com/TrevorMichaels/csd-310.git</w:t>
+        </w:r>
+      </w:hyperlink>
+      <w:r>
+        <w:t xml:space="preserve"> </w:t>
+      </w:r>
+    </w:p>
     <w:p>
       <w:r>
         <w:rPr>
@@ -39,7 +51,7 @@
                     <pic:cNvPicPr/>
                   </pic:nvPicPr>
                   <pic:blipFill>
-                    <a:blip r:embed="rId4" cstate="print">
+                    <a:blip r:embed="rId5" cstate="print">
                       <a:extLst>
                         <a:ext uri="{28A0092B-C50C-407E-A947-70E740481C1C}">
                           <a14:useLocalDpi xmlns:a14="http://schemas.microsoft.com/office/drawing/2010/main" val="0"/>
@@ -88,7 +100,7 @@
                     <pic:cNvPicPr/>
                   </pic:nvPicPr>
                   <pic:blipFill>
-                    <a:blip r:embed="rId5" cstate="print">
+                    <a:blip r:embed="rId6" cstate="print">
                       <a:extLst>
                         <a:ext uri="{28A0092B-C50C-407E-A947-70E740481C1C}">
                           <a14:useLocalDpi xmlns:a14="http://schemas.microsoft.com/office/drawing/2010/main" val="0"/>
@@ -136,7 +148,7 @@
                     <pic:cNvPicPr/>
                   </pic:nvPicPr>
                   <pic:blipFill>
-                    <a:blip r:embed="rId6" cstate="print">
+                    <a:blip r:embed="rId7" cstate="print">
                       <a:extLst>
                         <a:ext uri="{28A0092B-C50C-407E-A947-70E740481C1C}">
                           <a14:useLocalDpi xmlns:a14="http://schemas.microsoft.com/office/drawing/2010/main" val="0"/>
@@ -1085,6 +1097,29 @@
       <w:spacing w:val="5"/>
     </w:rPr>
   </w:style>
+  <w:style w:type="character" w:styleId="Hyperlink">
+    <w:name w:val="Hyperlink"/>
+    <w:basedOn w:val="DefaultParagraphFont"/>
+    <w:uiPriority w:val="99"/>
+    <w:unhideWhenUsed/>
+    <w:rsid w:val="00B033D9"/>
+    <w:rPr>
+      <w:color w:val="467886" w:themeColor="hyperlink"/>
+      <w:u w:val="single"/>
+    </w:rPr>
+  </w:style>
+  <w:style w:type="character" w:styleId="UnresolvedMention">
+    <w:name w:val="Unresolved Mention"/>
+    <w:basedOn w:val="DefaultParagraphFont"/>
+    <w:uiPriority w:val="99"/>
+    <w:semiHidden/>
+    <w:unhideWhenUsed/>
+    <w:rsid w:val="00B033D9"/>
+    <w:rPr>
+      <w:color w:val="605E5C"/>
+      <w:shd w:val="clear" w:color="auto" w:fill="E1DFDD"/>
+    </w:rPr>
+  </w:style>
 </w:styles>
 </file>
 

</xml_diff>